<commit_message>
HSRP Timer, static_route, HSRP
</commit_message>
<xml_diff>
--- a/基本網路設定.docx
+++ b/基本網路設定.docx
@@ -1,6 +1,6 @@
 
 <file path=word/document.xml><?xml version="1.0" encoding="utf-8"?>
-<w:document xmlns:wpc="http://schemas.microsoft.com/office/word/2010/wordprocessingCanvas" xmlns:cx="http://schemas.microsoft.com/office/drawing/2014/chartex" xmlns:mc="http://schemas.openxmlformats.org/markup-compatibility/2006" xmlns:o="urn:schemas-microsoft-com:office:office" xmlns:r="http://schemas.openxmlformats.org/officeDocument/2006/relationships" xmlns:m="http://schemas.openxmlformats.org/officeDocument/2006/math" xmlns:v="urn:schemas-microsoft-com:vml" xmlns:wp14="http://schemas.microsoft.com/office/word/2010/wordprocessingDrawing" xmlns:wp="http://schemas.openxmlformats.org/drawingml/2006/wordprocessingDrawing" xmlns:w10="urn:schemas-microsoft-com:office:word" xmlns:w="http://schemas.openxmlformats.org/wordprocessingml/2006/main" xmlns:w14="http://schemas.microsoft.com/office/word/2010/wordml" xmlns:w15="http://schemas.microsoft.com/office/word/2012/wordml" xmlns:w16se="http://schemas.microsoft.com/office/word/2015/wordml/symex" xmlns:wpg="http://schemas.microsoft.com/office/word/2010/wordprocessingGroup" xmlns:wpi="http://schemas.microsoft.com/office/word/2010/wordprocessingInk" xmlns:wne="http://schemas.microsoft.com/office/word/2006/wordml" xmlns:wps="http://schemas.microsoft.com/office/word/2010/wordprocessingShape" mc:Ignorable="w14 w15 w16se wp14">
+<w:document xmlns:wpc="http://schemas.microsoft.com/office/word/2010/wordprocessingCanvas" xmlns:mc="http://schemas.openxmlformats.org/markup-compatibility/2006" xmlns:o="urn:schemas-microsoft-com:office:office" xmlns:r="http://schemas.openxmlformats.org/officeDocument/2006/relationships" xmlns:m="http://schemas.openxmlformats.org/officeDocument/2006/math" xmlns:v="urn:schemas-microsoft-com:vml" xmlns:wp14="http://schemas.microsoft.com/office/word/2010/wordprocessingDrawing" xmlns:wp="http://schemas.openxmlformats.org/drawingml/2006/wordprocessingDrawing" xmlns:w10="urn:schemas-microsoft-com:office:word" xmlns:w="http://schemas.openxmlformats.org/wordprocessingml/2006/main" xmlns:w14="http://schemas.microsoft.com/office/word/2010/wordml" xmlns:w15="http://schemas.microsoft.com/office/word/2012/wordml" xmlns:wpg="http://schemas.microsoft.com/office/word/2010/wordprocessingGroup" xmlns:wpi="http://schemas.microsoft.com/office/word/2010/wordprocessingInk" xmlns:wne="http://schemas.microsoft.com/office/word/2006/wordml" xmlns:wps="http://schemas.microsoft.com/office/word/2010/wordprocessingShape" mc:Ignorable="w14 w15 wp14">
   <w:body>
     <w:p>
       <w:pPr>
@@ -30,7 +30,8 @@
           <w:ilvl w:val="0"/>
           <w:numId w:val="5"/>
         </w:numPr>
-        <w:ind w:leftChars="0"/>
+        <w:ind w:leftChars="0" w:left="482" w:hanging="482"/>
+        <w:outlineLvl w:val="1"/>
         <w:rPr>
           <w:sz w:val="36"/>
           <w:szCs w:val="28"/>
@@ -414,7 +415,8 @@
           <w:ilvl w:val="0"/>
           <w:numId w:val="5"/>
         </w:numPr>
-        <w:ind w:leftChars="0"/>
+        <w:ind w:leftChars="0" w:left="482" w:hanging="482"/>
+        <w:outlineLvl w:val="1"/>
         <w:rPr>
           <w:sz w:val="36"/>
           <w:szCs w:val="28"/>
@@ -964,7 +966,8 @@
           <w:ilvl w:val="0"/>
           <w:numId w:val="9"/>
         </w:numPr>
-        <w:ind w:leftChars="0"/>
+        <w:ind w:leftChars="0" w:left="482" w:hanging="482"/>
+        <w:outlineLvl w:val="1"/>
         <w:rPr>
           <w:sz w:val="36"/>
         </w:rPr>
@@ -1020,7 +1023,8 @@
           <w:ilvl w:val="0"/>
           <w:numId w:val="9"/>
         </w:numPr>
-        <w:ind w:leftChars="0"/>
+        <w:ind w:leftChars="0" w:left="482" w:hanging="482"/>
+        <w:outlineLvl w:val="1"/>
         <w:rPr>
           <w:sz w:val="28"/>
         </w:rPr>
@@ -1091,7 +1095,8 @@
           <w:ilvl w:val="0"/>
           <w:numId w:val="5"/>
         </w:numPr>
-        <w:ind w:leftChars="0"/>
+        <w:ind w:leftChars="0" w:left="482" w:hanging="482"/>
+        <w:outlineLvl w:val="1"/>
       </w:pPr>
       <w:r>
         <w:rPr>
@@ -1142,7 +1147,8 @@
           <w:ilvl w:val="0"/>
           <w:numId w:val="10"/>
         </w:numPr>
-        <w:ind w:leftChars="0"/>
+        <w:ind w:leftChars="0" w:left="482" w:hanging="482"/>
+        <w:outlineLvl w:val="1"/>
         <w:rPr>
           <w:sz w:val="36"/>
         </w:rPr>
@@ -1397,7 +1403,8 @@
           <w:ilvl w:val="0"/>
           <w:numId w:val="11"/>
         </w:numPr>
-        <w:ind w:leftChars="0"/>
+        <w:ind w:leftChars="0" w:left="964" w:hanging="482"/>
+        <w:outlineLvl w:val="2"/>
         <w:rPr>
           <w:sz w:val="32"/>
         </w:rPr>
@@ -1445,7 +1452,8 @@
           <w:ilvl w:val="0"/>
           <w:numId w:val="11"/>
         </w:numPr>
-        <w:ind w:leftChars="0"/>
+        <w:ind w:leftChars="0" w:left="964" w:hanging="482"/>
+        <w:outlineLvl w:val="2"/>
         <w:rPr>
           <w:sz w:val="32"/>
         </w:rPr>
@@ -1518,6 +1526,56 @@
         <w:pStyle w:val="a5"/>
         <w:ind w:leftChars="0" w:firstLine="480"/>
         <w:rPr>
+          <w:rFonts w:hint="eastAsia"/>
+          <w:sz w:val="28"/>
+        </w:rPr>
+      </w:pPr>
+      <w:r>
+        <w:rPr>
+          <w:sz w:val="28"/>
+        </w:rPr>
+        <w:drawing>
+          <wp:inline distT="0" distB="0" distL="0" distR="0" wp14:anchorId="5C61DA5F" wp14:editId="7C15735D">
+            <wp:extent cx="5274310" cy="1278255"/>
+            <wp:effectExtent l="0" t="0" r="2540" b="0"/>
+            <wp:docPr id="2" name="圖片 2"/>
+            <wp:cNvGraphicFramePr>
+              <a:graphicFrameLocks xmlns:a="http://schemas.openxmlformats.org/drawingml/2006/main" noChangeAspect="1"/>
+            </wp:cNvGraphicFramePr>
+            <a:graphic xmlns:a="http://schemas.openxmlformats.org/drawingml/2006/main">
+              <a:graphicData uri="http://schemas.openxmlformats.org/drawingml/2006/picture">
+                <pic:pic xmlns:pic="http://schemas.openxmlformats.org/drawingml/2006/picture">
+                  <pic:nvPicPr>
+                    <pic:cNvPr id="1" name=""/>
+                    <pic:cNvPicPr/>
+                  </pic:nvPicPr>
+                  <pic:blipFill>
+                    <a:blip r:embed="rId7"/>
+                    <a:stretch>
+                      <a:fillRect/>
+                    </a:stretch>
+                  </pic:blipFill>
+                  <pic:spPr>
+                    <a:xfrm>
+                      <a:off x="0" y="0"/>
+                      <a:ext cx="5274310" cy="1278255"/>
+                    </a:xfrm>
+                    <a:prstGeom prst="rect">
+                      <a:avLst/>
+                    </a:prstGeom>
+                  </pic:spPr>
+                </pic:pic>
+              </a:graphicData>
+            </a:graphic>
+          </wp:inline>
+        </w:drawing>
+      </w:r>
+    </w:p>
+    <w:p>
+      <w:pPr>
+        <w:pStyle w:val="a5"/>
+        <w:ind w:leftChars="0" w:firstLine="480"/>
+        <w:rPr>
           <w:sz w:val="28"/>
         </w:rPr>
       </w:pPr>
@@ -1650,7 +1708,454 @@
     <w:p>
       <w:pPr>
         <w:pStyle w:val="a5"/>
-        <w:ind w:leftChars="0"/>
+        <w:numPr>
+          <w:ilvl w:val="0"/>
+          <w:numId w:val="11"/>
+        </w:numPr>
+        <w:ind w:leftChars="0" w:left="964" w:hanging="482"/>
+        <w:outlineLvl w:val="2"/>
+        <w:rPr>
+          <w:sz w:val="28"/>
+        </w:rPr>
+      </w:pPr>
+      <w:r>
+        <w:rPr>
+          <w:sz w:val="32"/>
+        </w:rPr>
+        <w:t>更改</w:t>
+      </w:r>
+      <w:r>
+        <w:rPr>
+          <w:rFonts w:hint="eastAsia"/>
+          <w:sz w:val="32"/>
+        </w:rPr>
+        <w:t>P</w:t>
+      </w:r>
+      <w:r>
+        <w:rPr>
+          <w:sz w:val="32"/>
+        </w:rPr>
+        <w:t>riority</w:t>
+      </w:r>
+    </w:p>
+    <w:p>
+      <w:pPr>
+        <w:pStyle w:val="a5"/>
+        <w:ind w:leftChars="0" w:left="960"/>
+        <w:rPr>
+          <w:sz w:val="28"/>
+        </w:rPr>
+      </w:pPr>
+      <w:r>
+        <w:rPr>
+          <w:sz w:val="28"/>
+        </w:rPr>
+        <w:t>Priority</w:t>
+      </w:r>
+      <w:r>
+        <w:rPr>
+          <w:sz w:val="28"/>
+        </w:rPr>
+        <w:t>最高的會成為</w:t>
+      </w:r>
+      <w:r>
+        <w:rPr>
+          <w:rFonts w:hint="eastAsia"/>
+          <w:sz w:val="28"/>
+        </w:rPr>
+        <w:t>A</w:t>
+      </w:r>
+      <w:r>
+        <w:rPr>
+          <w:sz w:val="28"/>
+        </w:rPr>
+        <w:t>ctive(default: 100)</w:t>
+      </w:r>
+    </w:p>
+    <w:p>
+      <w:pPr>
+        <w:pStyle w:val="a5"/>
+        <w:ind w:leftChars="0" w:left="960"/>
+        <w:rPr>
+          <w:sz w:val="28"/>
+        </w:rPr>
+      </w:pPr>
+      <w:r>
+        <w:rPr>
+          <w:sz w:val="28"/>
+        </w:rPr>
+        <w:t>standby [Group ID] priority [Value]</w:t>
+      </w:r>
+    </w:p>
+    <w:p>
+      <w:pPr>
+        <w:pStyle w:val="a5"/>
+        <w:ind w:leftChars="0" w:left="960"/>
+        <w:rPr>
+          <w:sz w:val="28"/>
+        </w:rPr>
+      </w:pPr>
+      <w:r>
+        <w:rPr>
+          <w:sz w:val="28"/>
+        </w:rPr>
+        <w:t>更改之後</w:t>
+      </w:r>
+      <w:r>
+        <w:rPr>
+          <w:rFonts w:hint="eastAsia"/>
+          <w:sz w:val="28"/>
+        </w:rPr>
+        <w:t>s</w:t>
+      </w:r>
+      <w:r>
+        <w:rPr>
+          <w:sz w:val="28"/>
+        </w:rPr>
+        <w:t>tate</w:t>
+      </w:r>
+      <w:r>
+        <w:rPr>
+          <w:sz w:val="28"/>
+        </w:rPr>
+        <w:t>不會立即更換</w:t>
+      </w:r>
+      <w:r>
+        <w:rPr>
+          <w:sz w:val="28"/>
+        </w:rPr>
+        <w:t>，為了保持穩定性，突然有更高的</w:t>
+      </w:r>
+      <w:r>
+        <w:rPr>
+          <w:rFonts w:hint="eastAsia"/>
+          <w:sz w:val="28"/>
+        </w:rPr>
+        <w:t>P</w:t>
+      </w:r>
+      <w:r>
+        <w:rPr>
+          <w:sz w:val="28"/>
+        </w:rPr>
+        <w:t>riority</w:t>
+      </w:r>
+      <w:r>
+        <w:rPr>
+          <w:sz w:val="28"/>
+        </w:rPr>
+        <w:t>出現，不會立即把其升格成</w:t>
+      </w:r>
+      <w:r>
+        <w:rPr>
+          <w:rFonts w:hint="eastAsia"/>
+          <w:sz w:val="28"/>
+        </w:rPr>
+        <w:t>A</w:t>
+      </w:r>
+      <w:r>
+        <w:rPr>
+          <w:sz w:val="28"/>
+        </w:rPr>
+        <w:t>ctive</w:t>
+      </w:r>
+      <w:r>
+        <w:rPr>
+          <w:sz w:val="28"/>
+        </w:rPr>
+        <w:t>。</w:t>
+      </w:r>
+    </w:p>
+    <w:p>
+      <w:pPr>
+        <w:pStyle w:val="a5"/>
+        <w:ind w:leftChars="0" w:left="960"/>
+        <w:rPr>
+          <w:sz w:val="28"/>
+        </w:rPr>
+      </w:pPr>
+      <w:r>
+        <w:rPr>
+          <w:sz w:val="28"/>
+        </w:rPr>
+        <w:lastRenderedPageBreak/>
+        <w:t>若要立即升格成</w:t>
+      </w:r>
+      <w:r>
+        <w:rPr>
+          <w:rFonts w:hint="eastAsia"/>
+          <w:sz w:val="28"/>
+        </w:rPr>
+        <w:t>A</w:t>
+      </w:r>
+      <w:r>
+        <w:rPr>
+          <w:sz w:val="28"/>
+        </w:rPr>
+        <w:t>ctive</w:t>
+      </w:r>
+      <w:r>
+        <w:rPr>
+          <w:sz w:val="28"/>
+        </w:rPr>
+        <w:t>，就要設定</w:t>
+      </w:r>
+      <w:r>
+        <w:rPr>
+          <w:rFonts w:hint="eastAsia"/>
+          <w:sz w:val="28"/>
+        </w:rPr>
+        <w:t>p</w:t>
+      </w:r>
+      <w:r>
+        <w:rPr>
+          <w:sz w:val="28"/>
+        </w:rPr>
+        <w:t>reempt</w:t>
+      </w:r>
+    </w:p>
+    <w:p>
+      <w:pPr>
+        <w:pStyle w:val="a5"/>
+        <w:ind w:leftChars="0" w:left="960"/>
+        <w:rPr>
+          <w:rFonts w:hint="eastAsia"/>
+          <w:sz w:val="28"/>
+        </w:rPr>
+      </w:pPr>
+      <w:r>
+        <w:rPr>
+          <w:sz w:val="28"/>
+        </w:rPr>
+        <w:t>standby [</w:t>
+      </w:r>
+      <w:r>
+        <w:rPr>
+          <w:sz w:val="28"/>
+        </w:rPr>
+        <w:t>Group ID</w:t>
+      </w:r>
+      <w:r>
+        <w:rPr>
+          <w:sz w:val="28"/>
+        </w:rPr>
+        <w:t>] preempt</w:t>
+      </w:r>
+    </w:p>
+    <w:p>
+      <w:pPr>
+        <w:pStyle w:val="a5"/>
+        <w:numPr>
+          <w:ilvl w:val="0"/>
+          <w:numId w:val="11"/>
+        </w:numPr>
+        <w:ind w:leftChars="0" w:left="964" w:hanging="482"/>
+        <w:outlineLvl w:val="2"/>
+        <w:rPr>
+          <w:sz w:val="28"/>
+        </w:rPr>
+      </w:pPr>
+      <w:r>
+        <w:rPr>
+          <w:sz w:val="32"/>
+        </w:rPr>
+        <w:t>更改</w:t>
+      </w:r>
+      <w:r>
+        <w:rPr>
+          <w:rFonts w:hint="eastAsia"/>
+          <w:sz w:val="32"/>
+        </w:rPr>
+        <w:t>T</w:t>
+      </w:r>
+      <w:r>
+        <w:rPr>
+          <w:sz w:val="32"/>
+        </w:rPr>
+        <w:t>imer</w:t>
+      </w:r>
+    </w:p>
+    <w:p>
+      <w:pPr>
+        <w:pStyle w:val="a5"/>
+        <w:ind w:leftChars="0" w:left="964"/>
+        <w:rPr>
+          <w:sz w:val="28"/>
+        </w:rPr>
+      </w:pPr>
+      <w:r>
+        <w:rPr>
+          <w:sz w:val="28"/>
+        </w:rPr>
+        <w:t>Default: Hello time 3 sec, hold time 10 sec</w:t>
+      </w:r>
+    </w:p>
+    <w:p>
+      <w:pPr>
+        <w:pStyle w:val="a5"/>
+        <w:ind w:leftChars="0" w:left="964"/>
+        <w:rPr>
+          <w:sz w:val="28"/>
+        </w:rPr>
+      </w:pPr>
+      <w:r>
+        <w:rPr>
+          <w:sz w:val="28"/>
+        </w:rPr>
+        <w:t>每</w:t>
+      </w:r>
+      <w:r>
+        <w:rPr>
+          <w:rFonts w:hint="eastAsia"/>
+          <w:sz w:val="28"/>
+        </w:rPr>
+        <w:t>3</w:t>
+      </w:r>
+      <w:r>
+        <w:rPr>
+          <w:rFonts w:hint="eastAsia"/>
+          <w:sz w:val="28"/>
+        </w:rPr>
+        <w:t>秒聯絡一下</w:t>
+      </w:r>
+      <w:r>
+        <w:rPr>
+          <w:rFonts w:hint="eastAsia"/>
+          <w:sz w:val="28"/>
+        </w:rPr>
+        <w:t>G</w:t>
+      </w:r>
+      <w:r>
+        <w:rPr>
+          <w:sz w:val="28"/>
+        </w:rPr>
+        <w:t>roup</w:t>
+      </w:r>
+      <w:r>
+        <w:rPr>
+          <w:sz w:val="28"/>
+        </w:rPr>
+        <w:t>裡其他的</w:t>
+      </w:r>
+      <w:r>
+        <w:rPr>
+          <w:rFonts w:hint="eastAsia"/>
+          <w:sz w:val="28"/>
+        </w:rPr>
+        <w:t>I</w:t>
+      </w:r>
+      <w:r>
+        <w:rPr>
+          <w:sz w:val="28"/>
+        </w:rPr>
+        <w:t>nterface</w:t>
+      </w:r>
+      <w:r>
+        <w:rPr>
+          <w:sz w:val="28"/>
+        </w:rPr>
+        <w:t>，過</w:t>
+      </w:r>
+      <w:r>
+        <w:rPr>
+          <w:rFonts w:hint="eastAsia"/>
+          <w:sz w:val="28"/>
+        </w:rPr>
+        <w:t>1</w:t>
+      </w:r>
+      <w:r>
+        <w:rPr>
+          <w:sz w:val="28"/>
+        </w:rPr>
+        <w:t>0</w:t>
+      </w:r>
+      <w:r>
+        <w:rPr>
+          <w:sz w:val="28"/>
+        </w:rPr>
+        <w:t>秒之後沒收到</w:t>
+      </w:r>
+      <w:r>
+        <w:rPr>
+          <w:rFonts w:hint="eastAsia"/>
+          <w:sz w:val="28"/>
+        </w:rPr>
+        <w:t>A</w:t>
+      </w:r>
+      <w:r>
+        <w:rPr>
+          <w:sz w:val="28"/>
+        </w:rPr>
+        <w:t>ctive</w:t>
+      </w:r>
+      <w:r>
+        <w:rPr>
+          <w:sz w:val="28"/>
+        </w:rPr>
+        <w:t>報平安，則判斷對方掛掉，自己升格成</w:t>
+      </w:r>
+      <w:r>
+        <w:rPr>
+          <w:rFonts w:hint="eastAsia"/>
+          <w:sz w:val="28"/>
+        </w:rPr>
+        <w:t>A</w:t>
+      </w:r>
+      <w:r>
+        <w:rPr>
+          <w:sz w:val="28"/>
+        </w:rPr>
+        <w:t>ctive</w:t>
+      </w:r>
+      <w:r>
+        <w:rPr>
+          <w:sz w:val="28"/>
+        </w:rPr>
+        <w:t>。</w:t>
+      </w:r>
+    </w:p>
+    <w:p>
+      <w:pPr>
+        <w:pStyle w:val="a5"/>
+        <w:ind w:leftChars="0" w:left="964"/>
+        <w:rPr>
+          <w:rFonts w:hint="eastAsia"/>
+        </w:rPr>
+      </w:pPr>
+      <w:r>
+        <w:rPr>
+          <w:sz w:val="28"/>
+        </w:rPr>
+        <w:t>standby [</w:t>
+      </w:r>
+      <w:r>
+        <w:rPr>
+          <w:rFonts w:hint="eastAsia"/>
+          <w:sz w:val="28"/>
+        </w:rPr>
+        <w:t>G</w:t>
+      </w:r>
+      <w:r>
+        <w:rPr>
+          <w:sz w:val="28"/>
+        </w:rPr>
+        <w:t>roup</w:t>
+      </w:r>
+      <w:r>
+        <w:rPr>
+          <w:sz w:val="28"/>
+        </w:rPr>
+        <w:t xml:space="preserve"> ID] timers [Hello time] [Hold time]</w:t>
+      </w:r>
+    </w:p>
+    <w:p>
+      <w:pPr>
+        <w:pStyle w:val="a5"/>
+        <w:numPr>
+          <w:ilvl w:val="0"/>
+          <w:numId w:val="11"/>
+        </w:numPr>
+        <w:ind w:leftChars="0" w:left="964" w:hanging="482"/>
+        <w:outlineLvl w:val="2"/>
         <w:rPr>
           <w:sz w:val="28"/>
         </w:rPr>
@@ -1663,7 +2168,8 @@
           <w:ilvl w:val="0"/>
           <w:numId w:val="10"/>
         </w:numPr>
-        <w:ind w:leftChars="0"/>
+        <w:ind w:leftChars="0" w:left="482" w:hanging="482"/>
+        <w:outlineLvl w:val="1"/>
         <w:rPr>
           <w:sz w:val="36"/>
         </w:rPr>
@@ -1682,7 +2188,8 @@
           <w:ilvl w:val="0"/>
           <w:numId w:val="10"/>
         </w:numPr>
-        <w:ind w:leftChars="0"/>
+        <w:ind w:leftChars="0" w:left="482" w:hanging="482"/>
+        <w:outlineLvl w:val="1"/>
         <w:rPr>
           <w:sz w:val="36"/>
         </w:rPr>
@@ -1737,7 +2244,8 @@
           <w:ilvl w:val="0"/>
           <w:numId w:val="12"/>
         </w:numPr>
-        <w:ind w:leftChars="0"/>
+        <w:ind w:leftChars="0" w:left="482" w:hanging="482"/>
+        <w:outlineLvl w:val="1"/>
         <w:rPr>
           <w:sz w:val="36"/>
         </w:rPr>
@@ -1831,7 +2339,8 @@
           <w:ilvl w:val="0"/>
           <w:numId w:val="14"/>
         </w:numPr>
-        <w:ind w:leftChars="0"/>
+        <w:ind w:leftChars="0" w:left="964" w:hanging="482"/>
+        <w:outlineLvl w:val="2"/>
         <w:rPr>
           <w:rFonts w:cstheme="minorHAnsi"/>
           <w:color w:val="000000"/>
@@ -1891,7 +2400,8 @@
           <w:ilvl w:val="0"/>
           <w:numId w:val="14"/>
         </w:numPr>
-        <w:ind w:leftChars="0"/>
+        <w:ind w:leftChars="0" w:left="964" w:hanging="482"/>
+        <w:outlineLvl w:val="2"/>
         <w:rPr>
           <w:rFonts w:cstheme="minorHAnsi"/>
           <w:color w:val="000000"/>
@@ -1941,7 +2451,8 @@
           <w:ilvl w:val="0"/>
           <w:numId w:val="14"/>
         </w:numPr>
-        <w:ind w:leftChars="0"/>
+        <w:ind w:leftChars="0" w:left="964" w:hanging="482"/>
+        <w:outlineLvl w:val="2"/>
         <w:rPr>
           <w:rFonts w:cstheme="minorHAnsi"/>
           <w:color w:val="000000"/>
@@ -2153,7 +2664,8 @@
           <w:ilvl w:val="0"/>
           <w:numId w:val="14"/>
         </w:numPr>
-        <w:ind w:leftChars="0"/>
+        <w:ind w:leftChars="0" w:left="964" w:hanging="482"/>
+        <w:outlineLvl w:val="2"/>
         <w:rPr>
           <w:rFonts w:cstheme="minorHAnsi"/>
           <w:color w:val="000000"/>
@@ -2188,12 +2700,9 @@
         <w:pStyle w:val="a5"/>
         <w:ind w:leftChars="0" w:firstLine="480"/>
         <w:rPr>
-          <w:rFonts w:hint="eastAsia"/>
           <w:sz w:val="36"/>
         </w:rPr>
       </w:pPr>
-      <w:bookmarkStart w:id="0" w:name="_GoBack"/>
-      <w:bookmarkEnd w:id="0"/>
       <w:r>
         <w:rPr>
           <w:noProof/>
@@ -2216,7 +2725,7 @@
                     </pic:cNvPicPr>
                   </pic:nvPicPr>
                   <pic:blipFill>
-                    <a:blip r:embed="rId7">
+                    <a:blip r:embed="rId8">
                       <a:extLst>
                         <a:ext uri="{28A0092B-C50C-407E-A947-70E740481C1C}">
                           <a14:useLocalDpi xmlns:a14="http://schemas.microsoft.com/office/drawing/2010/main" val="0"/>
@@ -2255,23 +2764,39 @@
           <w:ilvl w:val="0"/>
           <w:numId w:val="12"/>
         </w:numPr>
+        <w:ind w:leftChars="0" w:left="482" w:hanging="482"/>
+        <w:outlineLvl w:val="1"/>
+        <w:rPr>
+          <w:sz w:val="36"/>
+        </w:rPr>
+      </w:pPr>
+      <w:r>
+        <w:rPr>
+          <w:rFonts w:hint="eastAsia"/>
+          <w:sz w:val="36"/>
+        </w:rPr>
+        <w:t>F</w:t>
+      </w:r>
+      <w:r>
+        <w:rPr>
+          <w:sz w:val="36"/>
+        </w:rPr>
+        <w:t>low</w:t>
+      </w:r>
+    </w:p>
+    <w:p>
+      <w:pPr>
+        <w:pStyle w:val="a5"/>
         <w:ind w:leftChars="0"/>
         <w:rPr>
-          <w:sz w:val="36"/>
-        </w:rPr>
-      </w:pPr>
-      <w:r>
-        <w:rPr>
-          <w:rFonts w:hint="eastAsia"/>
-          <w:sz w:val="36"/>
-        </w:rPr>
-        <w:t>F</w:t>
-      </w:r>
-      <w:r>
-        <w:rPr>
-          <w:sz w:val="36"/>
-        </w:rPr>
-        <w:t>low</w:t>
+          <w:sz w:val="28"/>
+        </w:rPr>
+      </w:pPr>
+      <w:r>
+        <w:rPr>
+          <w:sz w:val="28"/>
+        </w:rPr>
+        <w:t>Hostname</w:t>
       </w:r>
     </w:p>
     <w:p>
@@ -2286,7 +2811,7 @@
         <w:rPr>
           <w:sz w:val="28"/>
         </w:rPr>
-        <w:t>Hostname</w:t>
+        <w:t>IP Domain Name</w:t>
       </w:r>
     </w:p>
     <w:p>
@@ -2294,22 +2819,6 @@
         <w:pStyle w:val="a5"/>
         <w:ind w:leftChars="0"/>
         <w:rPr>
-          <w:sz w:val="28"/>
-        </w:rPr>
-      </w:pPr>
-      <w:r>
-        <w:rPr>
-          <w:sz w:val="28"/>
-        </w:rPr>
-        <w:t>IP Domain Name</w:t>
-      </w:r>
-    </w:p>
-    <w:p>
-      <w:pPr>
-        <w:pStyle w:val="a5"/>
-        <w:ind w:leftChars="0"/>
-        <w:rPr>
-          <w:rFonts w:hint="eastAsia"/>
           <w:sz w:val="28"/>
         </w:rPr>
       </w:pPr>
@@ -2356,7 +2865,8 @@
           <w:ilvl w:val="0"/>
           <w:numId w:val="12"/>
         </w:numPr>
-        <w:ind w:leftChars="0"/>
+        <w:ind w:leftChars="0" w:left="482" w:hanging="482"/>
+        <w:outlineLvl w:val="1"/>
         <w:rPr>
           <w:sz w:val="36"/>
         </w:rPr>
@@ -2382,7 +2892,8 @@
           <w:ilvl w:val="0"/>
           <w:numId w:val="13"/>
         </w:numPr>
-        <w:ind w:leftChars="0"/>
+        <w:ind w:leftChars="0" w:left="964" w:hanging="482"/>
+        <w:outlineLvl w:val="2"/>
         <w:rPr>
           <w:sz w:val="32"/>
         </w:rPr>
@@ -2408,6 +2919,8 @@
         </w:rPr>
         <w:t>hostname [hostname]</w:t>
       </w:r>
+      <w:bookmarkStart w:id="0" w:name="_GoBack"/>
+      <w:bookmarkEnd w:id="0"/>
     </w:p>
     <w:p>
       <w:pPr>
@@ -2416,7 +2929,8 @@
           <w:ilvl w:val="0"/>
           <w:numId w:val="13"/>
         </w:numPr>
-        <w:ind w:leftChars="0"/>
+        <w:ind w:leftChars="0" w:left="964" w:hanging="482"/>
+        <w:outlineLvl w:val="2"/>
         <w:rPr>
           <w:sz w:val="32"/>
         </w:rPr>
@@ -2450,7 +2964,8 @@
           <w:ilvl w:val="0"/>
           <w:numId w:val="13"/>
         </w:numPr>
-        <w:ind w:leftChars="0"/>
+        <w:ind w:leftChars="0" w:left="964" w:hanging="482"/>
+        <w:outlineLvl w:val="2"/>
         <w:rPr>
           <w:sz w:val="32"/>
         </w:rPr>
@@ -2491,7 +3006,8 @@
           <w:ilvl w:val="0"/>
           <w:numId w:val="13"/>
         </w:numPr>
-        <w:ind w:leftChars="0"/>
+        <w:ind w:leftChars="0" w:left="964" w:hanging="482"/>
+        <w:outlineLvl w:val="2"/>
         <w:rPr>
           <w:sz w:val="32"/>
         </w:rPr>
@@ -2573,7 +3089,8 @@
           <w:ilvl w:val="0"/>
           <w:numId w:val="13"/>
         </w:numPr>
-        <w:ind w:leftChars="0"/>
+        <w:ind w:leftChars="0" w:left="964" w:hanging="482"/>
+        <w:outlineLvl w:val="2"/>
         <w:rPr>
           <w:sz w:val="32"/>
         </w:rPr>
@@ -2666,7 +3183,6 @@
         <w:pStyle w:val="a5"/>
         <w:ind w:leftChars="0" w:left="960"/>
         <w:rPr>
-          <w:rFonts w:hint="eastAsia"/>
           <w:sz w:val="28"/>
         </w:rPr>
       </w:pPr>
@@ -2701,7 +3217,7 @@
 </file>
 
 <file path=word/endnotes.xml><?xml version="1.0" encoding="utf-8"?>
-<w:endnotes xmlns:wpc="http://schemas.microsoft.com/office/word/2010/wordprocessingCanvas" xmlns:cx="http://schemas.microsoft.com/office/drawing/2014/chartex" xmlns:mc="http://schemas.openxmlformats.org/markup-compatibility/2006" xmlns:o="urn:schemas-microsoft-com:office:office" xmlns:r="http://schemas.openxmlformats.org/officeDocument/2006/relationships" xmlns:m="http://schemas.openxmlformats.org/officeDocument/2006/math" xmlns:v="urn:schemas-microsoft-com:vml" xmlns:wp14="http://schemas.microsoft.com/office/word/2010/wordprocessingDrawing" xmlns:wp="http://schemas.openxmlformats.org/drawingml/2006/wordprocessingDrawing" xmlns:w10="urn:schemas-microsoft-com:office:word" xmlns:w="http://schemas.openxmlformats.org/wordprocessingml/2006/main" xmlns:w14="http://schemas.microsoft.com/office/word/2010/wordml" xmlns:w15="http://schemas.microsoft.com/office/word/2012/wordml" xmlns:w16se="http://schemas.microsoft.com/office/word/2015/wordml/symex" xmlns:wpg="http://schemas.microsoft.com/office/word/2010/wordprocessingGroup" xmlns:wpi="http://schemas.microsoft.com/office/word/2010/wordprocessingInk" xmlns:wne="http://schemas.microsoft.com/office/word/2006/wordml" xmlns:wps="http://schemas.microsoft.com/office/word/2010/wordprocessingShape" mc:Ignorable="w14 w15 w16se wp14">
+<w:endnotes xmlns:wpc="http://schemas.microsoft.com/office/word/2010/wordprocessingCanvas" xmlns:mc="http://schemas.openxmlformats.org/markup-compatibility/2006" xmlns:o="urn:schemas-microsoft-com:office:office" xmlns:r="http://schemas.openxmlformats.org/officeDocument/2006/relationships" xmlns:m="http://schemas.openxmlformats.org/officeDocument/2006/math" xmlns:v="urn:schemas-microsoft-com:vml" xmlns:wp14="http://schemas.microsoft.com/office/word/2010/wordprocessingDrawing" xmlns:wp="http://schemas.openxmlformats.org/drawingml/2006/wordprocessingDrawing" xmlns:w10="urn:schemas-microsoft-com:office:word" xmlns:w="http://schemas.openxmlformats.org/wordprocessingml/2006/main" xmlns:w14="http://schemas.microsoft.com/office/word/2010/wordml" xmlns:w15="http://schemas.microsoft.com/office/word/2012/wordml" xmlns:wpg="http://schemas.microsoft.com/office/word/2010/wordprocessingGroup" xmlns:wpi="http://schemas.microsoft.com/office/word/2010/wordprocessingInk" xmlns:wne="http://schemas.microsoft.com/office/word/2006/wordml" xmlns:wps="http://schemas.microsoft.com/office/word/2010/wordprocessingShape" mc:Ignorable="w14 w15 wp14">
   <w:endnote w:type="separator" w:id="-1">
     <w:p>
       <w:r>
@@ -2720,7 +3236,7 @@
 </file>
 
 <file path=word/footnotes.xml><?xml version="1.0" encoding="utf-8"?>
-<w:footnotes xmlns:wpc="http://schemas.microsoft.com/office/word/2010/wordprocessingCanvas" xmlns:cx="http://schemas.microsoft.com/office/drawing/2014/chartex" xmlns:mc="http://schemas.openxmlformats.org/markup-compatibility/2006" xmlns:o="urn:schemas-microsoft-com:office:office" xmlns:r="http://schemas.openxmlformats.org/officeDocument/2006/relationships" xmlns:m="http://schemas.openxmlformats.org/officeDocument/2006/math" xmlns:v="urn:schemas-microsoft-com:vml" xmlns:wp14="http://schemas.microsoft.com/office/word/2010/wordprocessingDrawing" xmlns:wp="http://schemas.openxmlformats.org/drawingml/2006/wordprocessingDrawing" xmlns:w10="urn:schemas-microsoft-com:office:word" xmlns:w="http://schemas.openxmlformats.org/wordprocessingml/2006/main" xmlns:w14="http://schemas.microsoft.com/office/word/2010/wordml" xmlns:w15="http://schemas.microsoft.com/office/word/2012/wordml" xmlns:w16se="http://schemas.microsoft.com/office/word/2015/wordml/symex" xmlns:wpg="http://schemas.microsoft.com/office/word/2010/wordprocessingGroup" xmlns:wpi="http://schemas.microsoft.com/office/word/2010/wordprocessingInk" xmlns:wne="http://schemas.microsoft.com/office/word/2006/wordml" xmlns:wps="http://schemas.microsoft.com/office/word/2010/wordprocessingShape" mc:Ignorable="w14 w15 w16se wp14">
+<w:footnotes xmlns:wpc="http://schemas.microsoft.com/office/word/2010/wordprocessingCanvas" xmlns:mc="http://schemas.openxmlformats.org/markup-compatibility/2006" xmlns:o="urn:schemas-microsoft-com:office:office" xmlns:r="http://schemas.openxmlformats.org/officeDocument/2006/relationships" xmlns:m="http://schemas.openxmlformats.org/officeDocument/2006/math" xmlns:v="urn:schemas-microsoft-com:vml" xmlns:wp14="http://schemas.microsoft.com/office/word/2010/wordprocessingDrawing" xmlns:wp="http://schemas.openxmlformats.org/drawingml/2006/wordprocessingDrawing" xmlns:w10="urn:schemas-microsoft-com:office:word" xmlns:w="http://schemas.openxmlformats.org/wordprocessingml/2006/main" xmlns:w14="http://schemas.microsoft.com/office/word/2010/wordml" xmlns:w15="http://schemas.microsoft.com/office/word/2012/wordml" xmlns:wpg="http://schemas.microsoft.com/office/word/2010/wordprocessingGroup" xmlns:wpi="http://schemas.microsoft.com/office/word/2010/wordprocessingInk" xmlns:wne="http://schemas.microsoft.com/office/word/2006/wordml" xmlns:wps="http://schemas.microsoft.com/office/word/2010/wordprocessingShape" mc:Ignorable="w14 w15 wp14">
   <w:footnote w:type="separator" w:id="-1">
     <w:p>
       <w:r>
@@ -2739,7 +3255,7 @@
 </file>
 
 <file path=word/numbering.xml><?xml version="1.0" encoding="utf-8"?>
-<w:numbering xmlns:wpc="http://schemas.microsoft.com/office/word/2010/wordprocessingCanvas" xmlns:cx="http://schemas.microsoft.com/office/drawing/2014/chartex" xmlns:mc="http://schemas.openxmlformats.org/markup-compatibility/2006" xmlns:o="urn:schemas-microsoft-com:office:office" xmlns:r="http://schemas.openxmlformats.org/officeDocument/2006/relationships" xmlns:m="http://schemas.openxmlformats.org/officeDocument/2006/math" xmlns:v="urn:schemas-microsoft-com:vml" xmlns:wp14="http://schemas.microsoft.com/office/word/2010/wordprocessingDrawing" xmlns:wp="http://schemas.openxmlformats.org/drawingml/2006/wordprocessingDrawing" xmlns:w10="urn:schemas-microsoft-com:office:word" xmlns:w="http://schemas.openxmlformats.org/wordprocessingml/2006/main" xmlns:w14="http://schemas.microsoft.com/office/word/2010/wordml" xmlns:w15="http://schemas.microsoft.com/office/word/2012/wordml" xmlns:w16se="http://schemas.microsoft.com/office/word/2015/wordml/symex" xmlns:wpg="http://schemas.microsoft.com/office/word/2010/wordprocessingGroup" xmlns:wpi="http://schemas.microsoft.com/office/word/2010/wordprocessingInk" xmlns:wne="http://schemas.microsoft.com/office/word/2006/wordml" xmlns:wps="http://schemas.microsoft.com/office/word/2010/wordprocessingShape" mc:Ignorable="w14 w15 w16se wp14">
+<w:numbering xmlns:wpc="http://schemas.microsoft.com/office/word/2010/wordprocessingCanvas" xmlns:mc="http://schemas.openxmlformats.org/markup-compatibility/2006" xmlns:o="urn:schemas-microsoft-com:office:office" xmlns:r="http://schemas.openxmlformats.org/officeDocument/2006/relationships" xmlns:m="http://schemas.openxmlformats.org/officeDocument/2006/math" xmlns:v="urn:schemas-microsoft-com:vml" xmlns:wp14="http://schemas.microsoft.com/office/word/2010/wordprocessingDrawing" xmlns:wp="http://schemas.openxmlformats.org/drawingml/2006/wordprocessingDrawing" xmlns:w10="urn:schemas-microsoft-com:office:word" xmlns:w="http://schemas.openxmlformats.org/wordprocessingml/2006/main" xmlns:w14="http://schemas.microsoft.com/office/word/2010/wordml" xmlns:w15="http://schemas.microsoft.com/office/word/2012/wordml" xmlns:wpg="http://schemas.microsoft.com/office/word/2010/wordprocessingGroup" xmlns:wpi="http://schemas.microsoft.com/office/word/2010/wordprocessingInk" xmlns:wne="http://schemas.microsoft.com/office/word/2006/wordml" xmlns:wps="http://schemas.microsoft.com/office/word/2010/wordprocessingShape" mc:Ignorable="w14 w15 wp14">
   <w:abstractNum w:abstractNumId="0" w15:restartNumberingAfterBreak="0">
     <w:nsid w:val="0CB81471"/>
     <w:multiLevelType w:val="hybridMultilevel"/>
@@ -3002,6 +3518,95 @@
     </w:lvl>
   </w:abstractNum>
   <w:abstractNum w:abstractNumId="3" w15:restartNumberingAfterBreak="0">
+    <w:nsid w:val="1E956356"/>
+    <w:multiLevelType w:val="hybridMultilevel"/>
+    <w:tmpl w:val="2C2E33FC"/>
+    <w:lvl w:ilvl="0" w:tplc="B29EE1C8">
+      <w:start w:val="4"/>
+      <w:numFmt w:val="decimal"/>
+      <w:lvlText w:val="%1."/>
+      <w:lvlJc w:val="left"/>
+      <w:pPr>
+        <w:ind w:left="960" w:hanging="480"/>
+      </w:pPr>
+      <w:rPr>
+        <w:rFonts w:hint="eastAsia"/>
+      </w:rPr>
+    </w:lvl>
+    <w:lvl w:ilvl="1" w:tplc="04090019" w:tentative="1">
+      <w:start w:val="1"/>
+      <w:numFmt w:val="ideographTraditional"/>
+      <w:lvlText w:val="%2、"/>
+      <w:lvlJc w:val="left"/>
+      <w:pPr>
+        <w:ind w:left="960" w:hanging="480"/>
+      </w:pPr>
+    </w:lvl>
+    <w:lvl w:ilvl="2" w:tplc="0409001B" w:tentative="1">
+      <w:start w:val="1"/>
+      <w:numFmt w:val="lowerRoman"/>
+      <w:lvlText w:val="%3."/>
+      <w:lvlJc w:val="right"/>
+      <w:pPr>
+        <w:ind w:left="1440" w:hanging="480"/>
+      </w:pPr>
+    </w:lvl>
+    <w:lvl w:ilvl="3" w:tplc="0409000F" w:tentative="1">
+      <w:start w:val="1"/>
+      <w:numFmt w:val="decimal"/>
+      <w:lvlText w:val="%4."/>
+      <w:lvlJc w:val="left"/>
+      <w:pPr>
+        <w:ind w:left="1920" w:hanging="480"/>
+      </w:pPr>
+    </w:lvl>
+    <w:lvl w:ilvl="4" w:tplc="04090019" w:tentative="1">
+      <w:start w:val="1"/>
+      <w:numFmt w:val="ideographTraditional"/>
+      <w:lvlText w:val="%5、"/>
+      <w:lvlJc w:val="left"/>
+      <w:pPr>
+        <w:ind w:left="2400" w:hanging="480"/>
+      </w:pPr>
+    </w:lvl>
+    <w:lvl w:ilvl="5" w:tplc="0409001B" w:tentative="1">
+      <w:start w:val="1"/>
+      <w:numFmt w:val="lowerRoman"/>
+      <w:lvlText w:val="%6."/>
+      <w:lvlJc w:val="right"/>
+      <w:pPr>
+        <w:ind w:left="2880" w:hanging="480"/>
+      </w:pPr>
+    </w:lvl>
+    <w:lvl w:ilvl="6" w:tplc="0409000F" w:tentative="1">
+      <w:start w:val="1"/>
+      <w:numFmt w:val="decimal"/>
+      <w:lvlText w:val="%7."/>
+      <w:lvlJc w:val="left"/>
+      <w:pPr>
+        <w:ind w:left="3360" w:hanging="480"/>
+      </w:pPr>
+    </w:lvl>
+    <w:lvl w:ilvl="7" w:tplc="04090019" w:tentative="1">
+      <w:start w:val="1"/>
+      <w:numFmt w:val="ideographTraditional"/>
+      <w:lvlText w:val="%8、"/>
+      <w:lvlJc w:val="left"/>
+      <w:pPr>
+        <w:ind w:left="3840" w:hanging="480"/>
+      </w:pPr>
+    </w:lvl>
+    <w:lvl w:ilvl="8" w:tplc="0409001B" w:tentative="1">
+      <w:start w:val="1"/>
+      <w:numFmt w:val="lowerRoman"/>
+      <w:lvlText w:val="%9."/>
+      <w:lvlJc w:val="right"/>
+      <w:pPr>
+        <w:ind w:left="4320" w:hanging="480"/>
+      </w:pPr>
+    </w:lvl>
+  </w:abstractNum>
+  <w:abstractNum w:abstractNumId="4" w15:restartNumberingAfterBreak="0">
     <w:nsid w:val="2A1A506D"/>
     <w:multiLevelType w:val="hybridMultilevel"/>
     <w:tmpl w:val="11A8B3BE"/>
@@ -3090,10 +3695,10 @@
       </w:pPr>
     </w:lvl>
   </w:abstractNum>
-  <w:abstractNum w:abstractNumId="4" w15:restartNumberingAfterBreak="0">
+  <w:abstractNum w:abstractNumId="5" w15:restartNumberingAfterBreak="0">
     <w:nsid w:val="2E8F687D"/>
     <w:multiLevelType w:val="hybridMultilevel"/>
-    <w:tmpl w:val="3D067CB6"/>
+    <w:tmpl w:val="62443598"/>
     <w:lvl w:ilvl="0" w:tplc="0409000F">
       <w:start w:val="1"/>
       <w:numFmt w:val="decimal"/>
@@ -3176,7 +3781,7 @@
       </w:pPr>
     </w:lvl>
   </w:abstractNum>
-  <w:abstractNum w:abstractNumId="5" w15:restartNumberingAfterBreak="0">
+  <w:abstractNum w:abstractNumId="6" w15:restartNumberingAfterBreak="0">
     <w:nsid w:val="32B4548D"/>
     <w:multiLevelType w:val="hybridMultilevel"/>
     <w:tmpl w:val="F63AAB5C"/>
@@ -3262,7 +3867,7 @@
       </w:pPr>
     </w:lvl>
   </w:abstractNum>
-  <w:abstractNum w:abstractNumId="6" w15:restartNumberingAfterBreak="0">
+  <w:abstractNum w:abstractNumId="7" w15:restartNumberingAfterBreak="0">
     <w:nsid w:val="34501584"/>
     <w:multiLevelType w:val="hybridMultilevel"/>
     <w:tmpl w:val="55D41C88"/>
@@ -3348,7 +3953,7 @@
       </w:pPr>
     </w:lvl>
   </w:abstractNum>
-  <w:abstractNum w:abstractNumId="7" w15:restartNumberingAfterBreak="0">
+  <w:abstractNum w:abstractNumId="8" w15:restartNumberingAfterBreak="0">
     <w:nsid w:val="34C702BA"/>
     <w:multiLevelType w:val="hybridMultilevel"/>
     <w:tmpl w:val="5AF00C5A"/>
@@ -3437,7 +4042,7 @@
       </w:pPr>
     </w:lvl>
   </w:abstractNum>
-  <w:abstractNum w:abstractNumId="8" w15:restartNumberingAfterBreak="0">
+  <w:abstractNum w:abstractNumId="9" w15:restartNumberingAfterBreak="0">
     <w:nsid w:val="49E06306"/>
     <w:multiLevelType w:val="hybridMultilevel"/>
     <w:tmpl w:val="6C2089C8"/>
@@ -3526,7 +4131,7 @@
       </w:pPr>
     </w:lvl>
   </w:abstractNum>
-  <w:abstractNum w:abstractNumId="9" w15:restartNumberingAfterBreak="0">
+  <w:abstractNum w:abstractNumId="10" w15:restartNumberingAfterBreak="0">
     <w:nsid w:val="4C4D6F3F"/>
     <w:multiLevelType w:val="hybridMultilevel"/>
     <w:tmpl w:val="3E1E8B06"/>
@@ -3612,7 +4217,7 @@
       </w:pPr>
     </w:lvl>
   </w:abstractNum>
-  <w:abstractNum w:abstractNumId="10" w15:restartNumberingAfterBreak="0">
+  <w:abstractNum w:abstractNumId="11" w15:restartNumberingAfterBreak="0">
     <w:nsid w:val="4FCB6492"/>
     <w:multiLevelType w:val="hybridMultilevel"/>
     <w:tmpl w:val="FF0C0B7E"/>
@@ -3698,11 +4303,11 @@
       </w:pPr>
     </w:lvl>
   </w:abstractNum>
-  <w:abstractNum w:abstractNumId="11" w15:restartNumberingAfterBreak="0">
+  <w:abstractNum w:abstractNumId="12" w15:restartNumberingAfterBreak="0">
     <w:nsid w:val="60FA1385"/>
     <w:multiLevelType w:val="hybridMultilevel"/>
-    <w:tmpl w:val="9E222CF2"/>
-    <w:lvl w:ilvl="0" w:tplc="0409000F">
+    <w:tmpl w:val="B0D68C00"/>
+    <w:lvl w:ilvl="0" w:tplc="4BF0B094">
       <w:start w:val="1"/>
       <w:numFmt w:val="decimal"/>
       <w:lvlText w:val="%1."/>
@@ -3710,6 +4315,9 @@
       <w:pPr>
         <w:ind w:left="960" w:hanging="480"/>
       </w:pPr>
+      <w:rPr>
+        <w:sz w:val="32"/>
+      </w:rPr>
     </w:lvl>
     <w:lvl w:ilvl="1" w:tplc="04090019" w:tentative="1">
       <w:start w:val="1"/>
@@ -3784,7 +4392,7 @@
       </w:pPr>
     </w:lvl>
   </w:abstractNum>
-  <w:abstractNum w:abstractNumId="12" w15:restartNumberingAfterBreak="0">
+  <w:abstractNum w:abstractNumId="13" w15:restartNumberingAfterBreak="0">
     <w:nsid w:val="62CA1FC2"/>
     <w:multiLevelType w:val="hybridMultilevel"/>
     <w:tmpl w:val="9BB63C1A"/>
@@ -3870,7 +4478,7 @@
       </w:pPr>
     </w:lvl>
   </w:abstractNum>
-  <w:abstractNum w:abstractNumId="13" w15:restartNumberingAfterBreak="0">
+  <w:abstractNum w:abstractNumId="14" w15:restartNumberingAfterBreak="0">
     <w:nsid w:val="702F1DE3"/>
     <w:multiLevelType w:val="hybridMultilevel"/>
     <w:tmpl w:val="DCDC841A"/>
@@ -3956,7 +4564,7 @@
       </w:pPr>
     </w:lvl>
   </w:abstractNum>
-  <w:abstractNum w:abstractNumId="14" w15:restartNumberingAfterBreak="0">
+  <w:abstractNum w:abstractNumId="15" w15:restartNumberingAfterBreak="0">
     <w:nsid w:val="725C0774"/>
     <w:multiLevelType w:val="hybridMultilevel"/>
     <w:tmpl w:val="848202D4"/>
@@ -4043,16 +4651,16 @@
     </w:lvl>
   </w:abstractNum>
   <w:num w:numId="1">
-    <w:abstractNumId w:val="5"/>
+    <w:abstractNumId w:val="6"/>
   </w:num>
   <w:num w:numId="2">
-    <w:abstractNumId w:val="9"/>
+    <w:abstractNumId w:val="10"/>
   </w:num>
   <w:num w:numId="3">
-    <w:abstractNumId w:val="3"/>
+    <w:abstractNumId w:val="4"/>
   </w:num>
   <w:num w:numId="4">
-    <w:abstractNumId w:val="10"/>
+    <w:abstractNumId w:val="11"/>
   </w:num>
   <w:num w:numId="5">
     <w:abstractNumId w:val="0"/>
@@ -4061,37 +4669,40 @@
     <w:abstractNumId w:val="1"/>
   </w:num>
   <w:num w:numId="7">
-    <w:abstractNumId w:val="6"/>
+    <w:abstractNumId w:val="7"/>
   </w:num>
   <w:num w:numId="8">
-    <w:abstractNumId w:val="4"/>
+    <w:abstractNumId w:val="5"/>
   </w:num>
   <w:num w:numId="9">
-    <w:abstractNumId w:val="7"/>
+    <w:abstractNumId w:val="8"/>
   </w:num>
   <w:num w:numId="10">
     <w:abstractNumId w:val="2"/>
   </w:num>
   <w:num w:numId="11">
-    <w:abstractNumId w:val="11"/>
+    <w:abstractNumId w:val="12"/>
   </w:num>
   <w:num w:numId="12">
-    <w:abstractNumId w:val="12"/>
+    <w:abstractNumId w:val="13"/>
   </w:num>
   <w:num w:numId="13">
-    <w:abstractNumId w:val="13"/>
+    <w:abstractNumId w:val="14"/>
   </w:num>
   <w:num w:numId="14">
-    <w:abstractNumId w:val="8"/>
+    <w:abstractNumId w:val="9"/>
   </w:num>
   <w:num w:numId="15">
-    <w:abstractNumId w:val="14"/>
+    <w:abstractNumId w:val="15"/>
+  </w:num>
+  <w:num w:numId="16">
+    <w:abstractNumId w:val="3"/>
   </w:num>
 </w:numbering>
 </file>
 
 <file path=word/styles.xml><?xml version="1.0" encoding="utf-8"?>
-<w:styles xmlns:mc="http://schemas.openxmlformats.org/markup-compatibility/2006" xmlns:r="http://schemas.openxmlformats.org/officeDocument/2006/relationships" xmlns:w="http://schemas.openxmlformats.org/wordprocessingml/2006/main" xmlns:w14="http://schemas.microsoft.com/office/word/2010/wordml" xmlns:w15="http://schemas.microsoft.com/office/word/2012/wordml" xmlns:w16se="http://schemas.microsoft.com/office/word/2015/wordml/symex" mc:Ignorable="w14 w15 w16se">
+<w:styles xmlns:mc="http://schemas.openxmlformats.org/markup-compatibility/2006" xmlns:r="http://schemas.openxmlformats.org/officeDocument/2006/relationships" xmlns:w="http://schemas.openxmlformats.org/wordprocessingml/2006/main" xmlns:w14="http://schemas.microsoft.com/office/word/2010/wordml" xmlns:w15="http://schemas.microsoft.com/office/word/2012/wordml" mc:Ignorable="w14 w15">
   <w:docDefaults>
     <w:rPrDefault>
       <w:rPr>

</xml_diff>

<commit_message>
HSRP finished and RIP declare
</commit_message>
<xml_diff>
--- a/基本網路設定.docx
+++ b/基本網路設定.docx
@@ -449,14 +449,7 @@
           <w:sz w:val="28"/>
           <w:szCs w:val="28"/>
         </w:rPr>
-        <w:t xml:space="preserve">dd </w:t>
-      </w:r>
-      <w:r>
-        <w:rPr>
-          <w:sz w:val="28"/>
-          <w:szCs w:val="28"/>
-        </w:rPr>
-        <w:t>[number]</w:t>
+        <w:t>dd [number]</w:t>
       </w:r>
     </w:p>
     <w:p>
@@ -481,21 +474,7 @@
           <w:sz w:val="28"/>
           <w:szCs w:val="28"/>
         </w:rPr>
-        <w:t xml:space="preserve">witchport trunk allowed vlan </w:t>
-      </w:r>
-      <w:r>
-        <w:rPr>
-          <w:sz w:val="28"/>
-          <w:szCs w:val="28"/>
-        </w:rPr>
-        <w:t xml:space="preserve">all </w:t>
-      </w:r>
-      <w:r>
-        <w:rPr>
-          <w:sz w:val="28"/>
-          <w:szCs w:val="28"/>
-        </w:rPr>
-        <w:t>[number]</w:t>
+        <w:t>witchport trunk allowed vlan all [number]</w:t>
       </w:r>
     </w:p>
     <w:p>
@@ -520,21 +499,7 @@
           <w:sz w:val="28"/>
           <w:szCs w:val="28"/>
         </w:rPr>
-        <w:t xml:space="preserve">witchport trunk allowed vlan </w:t>
-      </w:r>
-      <w:r>
-        <w:rPr>
-          <w:sz w:val="28"/>
-          <w:szCs w:val="28"/>
-        </w:rPr>
-        <w:t xml:space="preserve">except </w:t>
-      </w:r>
-      <w:r>
-        <w:rPr>
-          <w:sz w:val="28"/>
-          <w:szCs w:val="28"/>
-        </w:rPr>
-        <w:t>[number]</w:t>
+        <w:t>witchport trunk allowed vlan except [number]</w:t>
       </w:r>
     </w:p>
     <w:p>
@@ -559,21 +524,7 @@
           <w:sz w:val="28"/>
           <w:szCs w:val="28"/>
         </w:rPr>
-        <w:t xml:space="preserve">witchport trunk allowed vlan </w:t>
-      </w:r>
-      <w:r>
-        <w:rPr>
-          <w:sz w:val="28"/>
-          <w:szCs w:val="28"/>
-        </w:rPr>
-        <w:t xml:space="preserve">remove </w:t>
-      </w:r>
-      <w:r>
-        <w:rPr>
-          <w:sz w:val="28"/>
-          <w:szCs w:val="28"/>
-        </w:rPr>
-        <w:t>[number]</w:t>
+        <w:t>witchport trunk allowed vlan remove [number]</w:t>
       </w:r>
     </w:p>
     <w:p>
@@ -817,14 +768,7 @@
           <w:sz w:val="28"/>
           <w:szCs w:val="28"/>
         </w:rPr>
-        <w:t>若</w:t>
-      </w:r>
-      <w:r>
-        <w:rPr>
-          <w:sz w:val="28"/>
-          <w:szCs w:val="28"/>
-        </w:rPr>
-        <w:t>收到沒有</w:t>
+        <w:t>若收到沒有</w:t>
       </w:r>
       <w:r>
         <w:rPr>
@@ -838,14 +782,7 @@
           <w:sz w:val="28"/>
           <w:szCs w:val="28"/>
         </w:rPr>
-        <w:t>的封包</w:t>
-      </w:r>
-      <w:r>
-        <w:rPr>
-          <w:sz w:val="28"/>
-          <w:szCs w:val="28"/>
-        </w:rPr>
-        <w:t>，則都會往</w:t>
+        <w:t>的封包，則都會往</w:t>
       </w:r>
       <w:r>
         <w:rPr>
@@ -1022,16 +959,7 @@
           <w:sz w:val="28"/>
           <w:szCs w:val="28"/>
         </w:rPr>
-        <w:t>ative V</w:t>
-      </w:r>
-      <w:bookmarkStart w:id="0" w:name="_GoBack"/>
-      <w:bookmarkEnd w:id="0"/>
-      <w:r>
-        <w:rPr>
-          <w:sz w:val="28"/>
-          <w:szCs w:val="28"/>
-        </w:rPr>
-        <w:t>lan</w:t>
+        <w:t>ative Vlan</w:t>
       </w:r>
       <w:r>
         <w:rPr>
@@ -1222,7 +1150,6 @@
         <w:pStyle w:val="a5"/>
         <w:ind w:leftChars="0" w:left="960"/>
         <w:rPr>
-          <w:rFonts w:hint="eastAsia"/>
           <w:sz w:val="28"/>
           <w:szCs w:val="28"/>
         </w:rPr>
@@ -2191,6 +2118,244 @@
     </w:p>
     <w:p>
       <w:pPr>
+        <w:pStyle w:val="a5"/>
+        <w:numPr>
+          <w:ilvl w:val="0"/>
+          <w:numId w:val="17"/>
+        </w:numPr>
+        <w:ind w:leftChars="0" w:left="964" w:hanging="482"/>
+        <w:outlineLvl w:val="2"/>
+      </w:pPr>
+      <w:r>
+        <w:rPr>
+          <w:rFonts w:hint="eastAsia"/>
+          <w:sz w:val="32"/>
+        </w:rPr>
+        <w:t>R</w:t>
+      </w:r>
+      <w:r>
+        <w:rPr>
+          <w:sz w:val="32"/>
+        </w:rPr>
+        <w:t>IP(Routing Information Protocol)</w:t>
+      </w:r>
+      <w:r>
+        <w:rPr>
+          <w:sz w:val="32"/>
+        </w:rPr>
+        <w:t xml:space="preserve"> Version2</w:t>
+      </w:r>
+    </w:p>
+    <w:p>
+      <w:pPr>
+        <w:pStyle w:val="a5"/>
+        <w:ind w:leftChars="0" w:left="964"/>
+        <w:rPr>
+          <w:sz w:val="28"/>
+        </w:rPr>
+      </w:pPr>
+      <w:r>
+        <w:rPr>
+          <w:sz w:val="28"/>
+        </w:rPr>
+        <w:t>告訴其他有參與</w:t>
+      </w:r>
+      <w:r>
+        <w:rPr>
+          <w:rFonts w:hint="eastAsia"/>
+          <w:sz w:val="28"/>
+        </w:rPr>
+        <w:t>R</w:t>
+      </w:r>
+      <w:r>
+        <w:rPr>
+          <w:sz w:val="28"/>
+        </w:rPr>
+        <w:t>IP</w:t>
+      </w:r>
+      <w:r>
+        <w:rPr>
+          <w:sz w:val="28"/>
+        </w:rPr>
+        <w:t>的</w:t>
+      </w:r>
+      <w:r>
+        <w:rPr>
+          <w:rFonts w:hint="eastAsia"/>
+          <w:sz w:val="28"/>
+        </w:rPr>
+        <w:t>r</w:t>
+      </w:r>
+      <w:r>
+        <w:rPr>
+          <w:sz w:val="28"/>
+        </w:rPr>
+        <w:t>outer</w:t>
+      </w:r>
+      <w:r>
+        <w:rPr>
+          <w:sz w:val="28"/>
+        </w:rPr>
+        <w:t>自己可以抵達哪些網段。</w:t>
+      </w:r>
+    </w:p>
+    <w:p>
+      <w:pPr>
+        <w:pStyle w:val="a5"/>
+        <w:numPr>
+          <w:ilvl w:val="0"/>
+          <w:numId w:val="18"/>
+        </w:numPr>
+        <w:ind w:leftChars="0"/>
+        <w:rPr>
+          <w:sz w:val="28"/>
+        </w:rPr>
+      </w:pPr>
+      <w:r>
+        <w:rPr>
+          <w:rFonts w:hint="eastAsia"/>
+          <w:sz w:val="28"/>
+        </w:rPr>
+        <w:t>N</w:t>
+      </w:r>
+      <w:r>
+        <w:rPr>
+          <w:sz w:val="28"/>
+        </w:rPr>
+        <w:t>etwork cmd</w:t>
+      </w:r>
+    </w:p>
+    <w:p>
+      <w:pPr>
+        <w:pStyle w:val="a5"/>
+        <w:ind w:leftChars="0" w:left="1444"/>
+        <w:rPr>
+          <w:sz w:val="28"/>
+        </w:rPr>
+      </w:pPr>
+      <w:r>
+        <w:rPr>
+          <w:sz w:val="28"/>
+        </w:rPr>
+        <w:t>router rip</w:t>
+      </w:r>
+    </w:p>
+    <w:p>
+      <w:pPr>
+        <w:pStyle w:val="a5"/>
+        <w:ind w:leftChars="0" w:left="1444" w:firstLine="476"/>
+        <w:rPr>
+          <w:sz w:val="28"/>
+        </w:rPr>
+      </w:pPr>
+      <w:r>
+        <w:rPr>
+          <w:sz w:val="28"/>
+        </w:rPr>
+        <w:t>version 2</w:t>
+      </w:r>
+      <w:r>
+        <w:rPr>
+          <w:sz w:val="28"/>
+        </w:rPr>
+        <w:t xml:space="preserve"> (default version 1)</w:t>
+      </w:r>
+    </w:p>
+    <w:p>
+      <w:pPr>
+        <w:pStyle w:val="a5"/>
+        <w:ind w:leftChars="0" w:left="1444" w:firstLine="476"/>
+        <w:rPr>
+          <w:sz w:val="28"/>
+        </w:rPr>
+      </w:pPr>
+      <w:r>
+        <w:rPr>
+          <w:sz w:val="28"/>
+        </w:rPr>
+        <w:t>network [network ID]</w:t>
+      </w:r>
+    </w:p>
+    <w:p>
+      <w:pPr>
+        <w:pStyle w:val="a5"/>
+        <w:numPr>
+          <w:ilvl w:val="0"/>
+          <w:numId w:val="18"/>
+        </w:numPr>
+        <w:ind w:leftChars="0"/>
+        <w:rPr>
+          <w:rFonts w:hint="eastAsia"/>
+          <w:sz w:val="28"/>
+        </w:rPr>
+      </w:pPr>
+      <w:r>
+        <w:rPr>
+          <w:rFonts w:hint="eastAsia"/>
+          <w:sz w:val="28"/>
+        </w:rPr>
+        <w:t>P</w:t>
+      </w:r>
+      <w:r>
+        <w:rPr>
+          <w:sz w:val="28"/>
+        </w:rPr>
+        <w:t>assive Interface</w:t>
+      </w:r>
+      <w:bookmarkStart w:id="0" w:name="_GoBack"/>
+      <w:bookmarkEnd w:id="0"/>
+    </w:p>
+    <w:p>
+      <w:pPr>
+        <w:pStyle w:val="a5"/>
+        <w:numPr>
+          <w:ilvl w:val="0"/>
+          <w:numId w:val="17"/>
+        </w:numPr>
+        <w:ind w:leftChars="0" w:left="964" w:hanging="482"/>
+        <w:outlineLvl w:val="2"/>
+      </w:pPr>
+      <w:r>
+        <w:rPr>
+          <w:sz w:val="32"/>
+        </w:rPr>
+        <w:t>EIGRP(Enhanced Interior Gateway Routing Protocol)</w:t>
+      </w:r>
+    </w:p>
+    <w:p>
+      <w:pPr>
+        <w:pStyle w:val="a5"/>
+        <w:ind w:leftChars="201" w:left="482" w:firstLine="480"/>
+        <w:rPr>
+          <w:rFonts w:hint="eastAsia"/>
+        </w:rPr>
+      </w:pPr>
+      <w:r>
+        <w:rPr>
+          <w:rFonts w:hint="eastAsia"/>
+        </w:rPr>
+        <w:t>c</w:t>
+      </w:r>
+    </w:p>
+    <w:p>
+      <w:pPr>
+        <w:pStyle w:val="a5"/>
+        <w:numPr>
+          <w:ilvl w:val="0"/>
+          <w:numId w:val="17"/>
+        </w:numPr>
+        <w:ind w:leftChars="0" w:left="964" w:hanging="482"/>
+        <w:outlineLvl w:val="2"/>
+      </w:pPr>
+      <w:r>
+        <w:rPr>
+          <w:sz w:val="32"/>
+        </w:rPr>
+        <w:t>OSPF(Open Shortest Path First)</w:t>
+      </w:r>
+    </w:p>
+    <w:p>
+      <w:pPr>
         <w:widowControl/>
       </w:pPr>
       <w:r>
@@ -3006,6 +3171,56 @@
         </w:rPr>
         <w:t>reempt</w:t>
       </w:r>
+      <w:r>
+        <w:rPr>
+          <w:sz w:val="28"/>
+        </w:rPr>
+        <w:t>(</w:t>
+      </w:r>
+      <w:r>
+        <w:rPr>
+          <w:rFonts w:hint="eastAsia"/>
+          <w:sz w:val="28"/>
+        </w:rPr>
+        <w:t>G</w:t>
+      </w:r>
+      <w:r>
+        <w:rPr>
+          <w:sz w:val="28"/>
+        </w:rPr>
+        <w:t>roup</w:t>
+      </w:r>
+      <w:r>
+        <w:rPr>
+          <w:sz w:val="28"/>
+        </w:rPr>
+        <w:t>裡的</w:t>
+      </w:r>
+      <w:r>
+        <w:rPr>
+          <w:rFonts w:hint="eastAsia"/>
+          <w:sz w:val="28"/>
+        </w:rPr>
+        <w:t>i</w:t>
+      </w:r>
+      <w:r>
+        <w:rPr>
+          <w:sz w:val="28"/>
+        </w:rPr>
+        <w:t>nterfaces</w:t>
+      </w:r>
+      <w:r>
+        <w:rPr>
+          <w:sz w:val="28"/>
+        </w:rPr>
+        <w:t>都要設</w:t>
+      </w:r>
+      <w:r>
+        <w:rPr>
+          <w:sz w:val="28"/>
+        </w:rPr>
+        <w:t>)</w:t>
+      </w:r>
     </w:p>
     <w:p>
       <w:pPr>
@@ -3361,10 +3576,77 @@
         </w:numPr>
         <w:ind w:leftChars="0" w:left="964" w:hanging="482"/>
         <w:outlineLvl w:val="2"/>
-        <w:rPr>
-          <w:sz w:val="28"/>
-        </w:rPr>
-      </w:pPr>
+      </w:pPr>
+      <w:r>
+        <w:rPr>
+          <w:sz w:val="32"/>
+        </w:rPr>
+        <w:t>密碼驗證</w:t>
+      </w:r>
+    </w:p>
+    <w:p>
+      <w:pPr>
+        <w:pStyle w:val="a5"/>
+        <w:ind w:leftChars="0" w:left="964"/>
+        <w:rPr>
+          <w:sz w:val="28"/>
+        </w:rPr>
+      </w:pPr>
+      <w:r>
+        <w:rPr>
+          <w:sz w:val="28"/>
+        </w:rPr>
+        <w:t xml:space="preserve">standby [Group ID] authentication </w:t>
+      </w:r>
+    </w:p>
+    <w:p>
+      <w:pPr>
+        <w:pStyle w:val="a5"/>
+        <w:ind w:leftChars="0" w:left="964"/>
+        <w:rPr>
+          <w:sz w:val="28"/>
+        </w:rPr>
+      </w:pPr>
+      <w:r>
+        <w:rPr>
+          <w:sz w:val="28"/>
+        </w:rPr>
+        <w:drawing>
+          <wp:inline distT="0" distB="0" distL="0" distR="0" wp14:anchorId="65F90B85" wp14:editId="018D85DB">
+            <wp:extent cx="6988146" cy="1973751"/>
+            <wp:effectExtent l="0" t="0" r="3810" b="7620"/>
+            <wp:docPr id="3" name="圖片 3"/>
+            <wp:cNvGraphicFramePr>
+              <a:graphicFrameLocks xmlns:a="http://schemas.openxmlformats.org/drawingml/2006/main" noChangeAspect="1"/>
+            </wp:cNvGraphicFramePr>
+            <a:graphic xmlns:a="http://schemas.openxmlformats.org/drawingml/2006/main">
+              <a:graphicData uri="http://schemas.openxmlformats.org/drawingml/2006/picture">
+                <pic:pic xmlns:pic="http://schemas.openxmlformats.org/drawingml/2006/picture">
+                  <pic:nvPicPr>
+                    <pic:cNvPr id="1" name=""/>
+                    <pic:cNvPicPr/>
+                  </pic:nvPicPr>
+                  <pic:blipFill>
+                    <a:blip r:embed="rId8"/>
+                    <a:stretch>
+                      <a:fillRect/>
+                    </a:stretch>
+                  </pic:blipFill>
+                  <pic:spPr>
+                    <a:xfrm>
+                      <a:off x="0" y="0"/>
+                      <a:ext cx="6988146" cy="1973751"/>
+                    </a:xfrm>
+                    <a:prstGeom prst="rect">
+                      <a:avLst/>
+                    </a:prstGeom>
+                  </pic:spPr>
+                </pic:pic>
+              </a:graphicData>
+            </a:graphic>
+          </wp:inline>
+        </w:drawing>
+      </w:r>
     </w:p>
     <w:p>
       <w:pPr>
@@ -3919,7 +4201,7 @@
                     </pic:cNvPicPr>
                   </pic:nvPicPr>
                   <pic:blipFill>
-                    <a:blip r:embed="rId8">
+                    <a:blip r:embed="rId9">
                       <a:extLst>
                         <a:ext uri="{28A0092B-C50C-407E-A947-70E740481C1C}">
                           <a14:useLocalDpi xmlns:a14="http://schemas.microsoft.com/office/drawing/2010/main" val="0"/>
@@ -5234,6 +5516,95 @@
     </w:lvl>
   </w:abstractNum>
   <w:abstractNum w:abstractNumId="9" w15:restartNumberingAfterBreak="0">
+    <w:nsid w:val="396A5C78"/>
+    <w:multiLevelType w:val="hybridMultilevel"/>
+    <w:tmpl w:val="79B6B76A"/>
+    <w:lvl w:ilvl="0" w:tplc="A18292C6">
+      <w:start w:val="1"/>
+      <w:numFmt w:val="decimal"/>
+      <w:lvlText w:val="%1."/>
+      <w:lvlJc w:val="left"/>
+      <w:pPr>
+        <w:ind w:left="962" w:hanging="480"/>
+      </w:pPr>
+      <w:rPr>
+        <w:sz w:val="32"/>
+      </w:rPr>
+    </w:lvl>
+    <w:lvl w:ilvl="1" w:tplc="04090019" w:tentative="1">
+      <w:start w:val="1"/>
+      <w:numFmt w:val="ideographTraditional"/>
+      <w:lvlText w:val="%2、"/>
+      <w:lvlJc w:val="left"/>
+      <w:pPr>
+        <w:ind w:left="1442" w:hanging="480"/>
+      </w:pPr>
+    </w:lvl>
+    <w:lvl w:ilvl="2" w:tplc="0409001B" w:tentative="1">
+      <w:start w:val="1"/>
+      <w:numFmt w:val="lowerRoman"/>
+      <w:lvlText w:val="%3."/>
+      <w:lvlJc w:val="right"/>
+      <w:pPr>
+        <w:ind w:left="1922" w:hanging="480"/>
+      </w:pPr>
+    </w:lvl>
+    <w:lvl w:ilvl="3" w:tplc="0409000F" w:tentative="1">
+      <w:start w:val="1"/>
+      <w:numFmt w:val="decimal"/>
+      <w:lvlText w:val="%4."/>
+      <w:lvlJc w:val="left"/>
+      <w:pPr>
+        <w:ind w:left="2402" w:hanging="480"/>
+      </w:pPr>
+    </w:lvl>
+    <w:lvl w:ilvl="4" w:tplc="04090019" w:tentative="1">
+      <w:start w:val="1"/>
+      <w:numFmt w:val="ideographTraditional"/>
+      <w:lvlText w:val="%5、"/>
+      <w:lvlJc w:val="left"/>
+      <w:pPr>
+        <w:ind w:left="2882" w:hanging="480"/>
+      </w:pPr>
+    </w:lvl>
+    <w:lvl w:ilvl="5" w:tplc="0409001B" w:tentative="1">
+      <w:start w:val="1"/>
+      <w:numFmt w:val="lowerRoman"/>
+      <w:lvlText w:val="%6."/>
+      <w:lvlJc w:val="right"/>
+      <w:pPr>
+        <w:ind w:left="3362" w:hanging="480"/>
+      </w:pPr>
+    </w:lvl>
+    <w:lvl w:ilvl="6" w:tplc="0409000F" w:tentative="1">
+      <w:start w:val="1"/>
+      <w:numFmt w:val="decimal"/>
+      <w:lvlText w:val="%7."/>
+      <w:lvlJc w:val="left"/>
+      <w:pPr>
+        <w:ind w:left="3842" w:hanging="480"/>
+      </w:pPr>
+    </w:lvl>
+    <w:lvl w:ilvl="7" w:tplc="04090019" w:tentative="1">
+      <w:start w:val="1"/>
+      <w:numFmt w:val="ideographTraditional"/>
+      <w:lvlText w:val="%8、"/>
+      <w:lvlJc w:val="left"/>
+      <w:pPr>
+        <w:ind w:left="4322" w:hanging="480"/>
+      </w:pPr>
+    </w:lvl>
+    <w:lvl w:ilvl="8" w:tplc="0409001B" w:tentative="1">
+      <w:start w:val="1"/>
+      <w:numFmt w:val="lowerRoman"/>
+      <w:lvlText w:val="%9."/>
+      <w:lvlJc w:val="right"/>
+      <w:pPr>
+        <w:ind w:left="4802" w:hanging="480"/>
+      </w:pPr>
+    </w:lvl>
+  </w:abstractNum>
+  <w:abstractNum w:abstractNumId="10" w15:restartNumberingAfterBreak="0">
     <w:nsid w:val="49E06306"/>
     <w:multiLevelType w:val="hybridMultilevel"/>
     <w:tmpl w:val="6C2089C8"/>
@@ -5322,7 +5693,7 @@
       </w:pPr>
     </w:lvl>
   </w:abstractNum>
-  <w:abstractNum w:abstractNumId="10" w15:restartNumberingAfterBreak="0">
+  <w:abstractNum w:abstractNumId="11" w15:restartNumberingAfterBreak="0">
     <w:nsid w:val="4C4D6F3F"/>
     <w:multiLevelType w:val="hybridMultilevel"/>
     <w:tmpl w:val="3E1E8B06"/>
@@ -5408,7 +5779,7 @@
       </w:pPr>
     </w:lvl>
   </w:abstractNum>
-  <w:abstractNum w:abstractNumId="11" w15:restartNumberingAfterBreak="0">
+  <w:abstractNum w:abstractNumId="12" w15:restartNumberingAfterBreak="0">
     <w:nsid w:val="4FCB6492"/>
     <w:multiLevelType w:val="hybridMultilevel"/>
     <w:tmpl w:val="FF0C0B7E"/>
@@ -5494,7 +5865,7 @@
       </w:pPr>
     </w:lvl>
   </w:abstractNum>
-  <w:abstractNum w:abstractNumId="12" w15:restartNumberingAfterBreak="0">
+  <w:abstractNum w:abstractNumId="13" w15:restartNumberingAfterBreak="0">
     <w:nsid w:val="60FA1385"/>
     <w:multiLevelType w:val="hybridMultilevel"/>
     <w:tmpl w:val="B0D68C00"/>
@@ -5583,7 +5954,7 @@
       </w:pPr>
     </w:lvl>
   </w:abstractNum>
-  <w:abstractNum w:abstractNumId="13" w15:restartNumberingAfterBreak="0">
+  <w:abstractNum w:abstractNumId="14" w15:restartNumberingAfterBreak="0">
     <w:nsid w:val="62CA1FC2"/>
     <w:multiLevelType w:val="hybridMultilevel"/>
     <w:tmpl w:val="9BB63C1A"/>
@@ -5669,7 +6040,7 @@
       </w:pPr>
     </w:lvl>
   </w:abstractNum>
-  <w:abstractNum w:abstractNumId="14" w15:restartNumberingAfterBreak="0">
+  <w:abstractNum w:abstractNumId="15" w15:restartNumberingAfterBreak="0">
     <w:nsid w:val="702F1DE3"/>
     <w:multiLevelType w:val="hybridMultilevel"/>
     <w:tmpl w:val="DCDC841A"/>
@@ -5755,7 +6126,7 @@
       </w:pPr>
     </w:lvl>
   </w:abstractNum>
-  <w:abstractNum w:abstractNumId="15" w15:restartNumberingAfterBreak="0">
+  <w:abstractNum w:abstractNumId="16" w15:restartNumberingAfterBreak="0">
     <w:nsid w:val="725C0774"/>
     <w:multiLevelType w:val="hybridMultilevel"/>
     <w:tmpl w:val="848202D4"/>
@@ -5838,6 +6209,92 @@
       <w:lvlJc w:val="right"/>
       <w:pPr>
         <w:ind w:left="5280" w:hanging="480"/>
+      </w:pPr>
+    </w:lvl>
+  </w:abstractNum>
+  <w:abstractNum w:abstractNumId="17" w15:restartNumberingAfterBreak="0">
+    <w:nsid w:val="75BA34E3"/>
+    <w:multiLevelType w:val="hybridMultilevel"/>
+    <w:tmpl w:val="33303ABE"/>
+    <w:lvl w:ilvl="0" w:tplc="04090011">
+      <w:start w:val="1"/>
+      <w:numFmt w:val="upperLetter"/>
+      <w:lvlText w:val="%1."/>
+      <w:lvlJc w:val="left"/>
+      <w:pPr>
+        <w:ind w:left="1444" w:hanging="480"/>
+      </w:pPr>
+    </w:lvl>
+    <w:lvl w:ilvl="1" w:tplc="04090019" w:tentative="1">
+      <w:start w:val="1"/>
+      <w:numFmt w:val="ideographTraditional"/>
+      <w:lvlText w:val="%2、"/>
+      <w:lvlJc w:val="left"/>
+      <w:pPr>
+        <w:ind w:left="1924" w:hanging="480"/>
+      </w:pPr>
+    </w:lvl>
+    <w:lvl w:ilvl="2" w:tplc="0409001B" w:tentative="1">
+      <w:start w:val="1"/>
+      <w:numFmt w:val="lowerRoman"/>
+      <w:lvlText w:val="%3."/>
+      <w:lvlJc w:val="right"/>
+      <w:pPr>
+        <w:ind w:left="2404" w:hanging="480"/>
+      </w:pPr>
+    </w:lvl>
+    <w:lvl w:ilvl="3" w:tplc="0409000F" w:tentative="1">
+      <w:start w:val="1"/>
+      <w:numFmt w:val="decimal"/>
+      <w:lvlText w:val="%4."/>
+      <w:lvlJc w:val="left"/>
+      <w:pPr>
+        <w:ind w:left="2884" w:hanging="480"/>
+      </w:pPr>
+    </w:lvl>
+    <w:lvl w:ilvl="4" w:tplc="04090019" w:tentative="1">
+      <w:start w:val="1"/>
+      <w:numFmt w:val="ideographTraditional"/>
+      <w:lvlText w:val="%5、"/>
+      <w:lvlJc w:val="left"/>
+      <w:pPr>
+        <w:ind w:left="3364" w:hanging="480"/>
+      </w:pPr>
+    </w:lvl>
+    <w:lvl w:ilvl="5" w:tplc="0409001B" w:tentative="1">
+      <w:start w:val="1"/>
+      <w:numFmt w:val="lowerRoman"/>
+      <w:lvlText w:val="%6."/>
+      <w:lvlJc w:val="right"/>
+      <w:pPr>
+        <w:ind w:left="3844" w:hanging="480"/>
+      </w:pPr>
+    </w:lvl>
+    <w:lvl w:ilvl="6" w:tplc="0409000F" w:tentative="1">
+      <w:start w:val="1"/>
+      <w:numFmt w:val="decimal"/>
+      <w:lvlText w:val="%7."/>
+      <w:lvlJc w:val="left"/>
+      <w:pPr>
+        <w:ind w:left="4324" w:hanging="480"/>
+      </w:pPr>
+    </w:lvl>
+    <w:lvl w:ilvl="7" w:tplc="04090019" w:tentative="1">
+      <w:start w:val="1"/>
+      <w:numFmt w:val="ideographTraditional"/>
+      <w:lvlText w:val="%8、"/>
+      <w:lvlJc w:val="left"/>
+      <w:pPr>
+        <w:ind w:left="4804" w:hanging="480"/>
+      </w:pPr>
+    </w:lvl>
+    <w:lvl w:ilvl="8" w:tplc="0409001B" w:tentative="1">
+      <w:start w:val="1"/>
+      <w:numFmt w:val="lowerRoman"/>
+      <w:lvlText w:val="%9."/>
+      <w:lvlJc w:val="right"/>
+      <w:pPr>
+        <w:ind w:left="5284" w:hanging="480"/>
       </w:pPr>
     </w:lvl>
   </w:abstractNum>
@@ -5845,13 +6302,13 @@
     <w:abstractNumId w:val="6"/>
   </w:num>
   <w:num w:numId="2">
-    <w:abstractNumId w:val="10"/>
+    <w:abstractNumId w:val="11"/>
   </w:num>
   <w:num w:numId="3">
     <w:abstractNumId w:val="4"/>
   </w:num>
   <w:num w:numId="4">
-    <w:abstractNumId w:val="11"/>
+    <w:abstractNumId w:val="12"/>
   </w:num>
   <w:num w:numId="5">
     <w:abstractNumId w:val="0"/>
@@ -5872,22 +6329,28 @@
     <w:abstractNumId w:val="2"/>
   </w:num>
   <w:num w:numId="11">
-    <w:abstractNumId w:val="12"/>
+    <w:abstractNumId w:val="13"/>
   </w:num>
   <w:num w:numId="12">
-    <w:abstractNumId w:val="13"/>
+    <w:abstractNumId w:val="14"/>
   </w:num>
   <w:num w:numId="13">
-    <w:abstractNumId w:val="14"/>
+    <w:abstractNumId w:val="15"/>
   </w:num>
   <w:num w:numId="14">
-    <w:abstractNumId w:val="9"/>
+    <w:abstractNumId w:val="10"/>
   </w:num>
   <w:num w:numId="15">
-    <w:abstractNumId w:val="15"/>
+    <w:abstractNumId w:val="16"/>
   </w:num>
   <w:num w:numId="16">
     <w:abstractNumId w:val="3"/>
+  </w:num>
+  <w:num w:numId="17">
+    <w:abstractNumId w:val="9"/>
+  </w:num>
+  <w:num w:numId="18">
+    <w:abstractNumId w:val="17"/>
   </w:num>
 </w:numbering>
 </file>
@@ -6289,7 +6752,6 @@
   <w:style w:type="character" w:default="1" w:styleId="a0">
     <w:name w:val="Default Paragraph Font"/>
     <w:uiPriority w:val="1"/>
-    <w:semiHidden/>
     <w:unhideWhenUsed/>
   </w:style>
   <w:style w:type="table" w:default="1" w:styleId="a1">

</xml_diff>